<commit_message>
final risk assessment, project cod, project description, project plan, team plan pdfs
</commit_message>
<xml_diff>
--- a/documents/contributions/finalSeqRob/Project-code-v1.0.docx
+++ b/documents/contributions/finalSeqRob/Project-code-v1.0.docx
@@ -42,7 +42,7 @@
                     </pic:cNvPicPr>
                   </pic:nvPicPr>
                   <pic:blipFill>
-                    <a:blip r:embed="rId5">
+                    <a:blip r:embed="rId7">
                       <a:extLst>
                         <a:ext uri="{28A0092B-C50C-407E-A947-70E740481C1C}">
                           <a14:useLocalDpi xmlns:a14="http://schemas.microsoft.com/office/drawing/2010/main" val="0"/>
@@ -166,7 +166,7 @@
           <w:sz w:val="36"/>
           <w:szCs w:val="36"/>
         </w:rPr>
-        <w:t>Σύνθεση Ομάδ</w:t>
+        <w:t>Σύνθεση Ομάδας</w:t>
       </w:r>
       <w:r>
         <w:rPr>
@@ -175,7 +175,7 @@
           <w:sz w:val="36"/>
           <w:szCs w:val="36"/>
         </w:rPr>
-        <w:t>α</w:t>
+        <w:tab/>
       </w:r>
       <w:r>
         <w:rPr>
@@ -184,46 +184,51 @@
           <w:sz w:val="36"/>
           <w:szCs w:val="36"/>
         </w:rPr>
-        <w:t>ς</w:t>
-      </w:r>
-      <w:r>
+        <w:t>3</w:t>
+      </w:r>
+    </w:p>
+    <w:p>
+      <w:pPr>
+        <w:tabs>
+          <w:tab w:val="left" w:leader="dot" w:pos="8064"/>
+        </w:tabs>
         <w:rPr>
           <w:rStyle w:val="Hyperlink"/>
+          <w:rFonts w:ascii="Century Gothic" w:hAnsi="Century Gothic"/>
+          <w:sz w:val="36"/>
+          <w:szCs w:val="36"/>
+        </w:rPr>
+      </w:pPr>
+      <w:r>
+        <w:rPr>
           <w:rFonts w:ascii="Century Gothic" w:hAnsi="Century Gothic" w:cstheme="majorHAnsi"/>
           <w:sz w:val="36"/>
           <w:szCs w:val="36"/>
         </w:rPr>
-        <w:tab/>
-      </w:r>
-      <w:r>
-        <w:rPr>
-          <w:rStyle w:val="Hyperlink"/>
-          <w:rFonts w:ascii="Century Gothic" w:hAnsi="Century Gothic" w:cstheme="majorHAnsi"/>
+        <w:fldChar w:fldCharType="end"/>
+      </w:r>
+      <w:r>
+        <w:rPr>
+          <w:rFonts w:ascii="Century Gothic" w:hAnsi="Century Gothic"/>
           <w:sz w:val="36"/>
           <w:szCs w:val="36"/>
         </w:rPr>
-        <w:t>3</w:t>
-      </w:r>
-    </w:p>
-    <w:p>
-      <w:pPr>
-        <w:tabs>
-          <w:tab w:val="left" w:leader="dot" w:pos="8064"/>
-        </w:tabs>
-        <w:rPr>
-          <w:rStyle w:val="Hyperlink"/>
+        <w:fldChar w:fldCharType="begin"/>
+      </w:r>
+      <w:r>
+        <w:rPr>
           <w:rFonts w:ascii="Century Gothic" w:hAnsi="Century Gothic"/>
           <w:sz w:val="36"/>
           <w:szCs w:val="36"/>
         </w:rPr>
-      </w:pPr>
-      <w:r>
-        <w:rPr>
-          <w:rFonts w:ascii="Century Gothic" w:hAnsi="Century Gothic" w:cstheme="majorHAnsi"/>
+        <w:instrText xml:space="preserve"> HYPERLINK  \l "Code" </w:instrText>
+      </w:r>
+      <w:r>
+        <w:rPr>
+          <w:rFonts w:ascii="Century Gothic" w:hAnsi="Century Gothic"/>
           <w:sz w:val="36"/>
           <w:szCs w:val="36"/>
         </w:rPr>
-        <w:fldChar w:fldCharType="end"/>
       </w:r>
       <w:r>
         <w:rPr>
@@ -231,84 +236,86 @@
           <w:sz w:val="36"/>
           <w:szCs w:val="36"/>
         </w:rPr>
-        <w:fldChar w:fldCharType="begin"/>
-      </w:r>
-      <w:r>
-        <w:rPr>
+        <w:fldChar w:fldCharType="separate"/>
+      </w:r>
+      <w:r>
+        <w:rPr>
+          <w:rStyle w:val="Hyperlink"/>
           <w:rFonts w:ascii="Century Gothic" w:hAnsi="Century Gothic"/>
           <w:sz w:val="36"/>
           <w:szCs w:val="36"/>
         </w:rPr>
-        <w:instrText xml:space="preserve"> HYPERLINK  \l "Code" </w:instrText>
-      </w:r>
-      <w:r>
-        <w:rPr>
+        <w:t>Κώδικας</w:t>
+      </w:r>
+      <w:r>
+        <w:rPr>
+          <w:rStyle w:val="Hyperlink"/>
           <w:rFonts w:ascii="Century Gothic" w:hAnsi="Century Gothic"/>
           <w:sz w:val="36"/>
           <w:szCs w:val="36"/>
         </w:rPr>
-      </w:r>
-      <w:r>
-        <w:rPr>
+        <w:tab/>
+      </w:r>
+      <w:r>
+        <w:rPr>
+          <w:rStyle w:val="Hyperlink"/>
           <w:rFonts w:ascii="Century Gothic" w:hAnsi="Century Gothic"/>
           <w:sz w:val="36"/>
           <w:szCs w:val="36"/>
         </w:rPr>
-        <w:fldChar w:fldCharType="separate"/>
-      </w:r>
-      <w:r>
+        <w:t>4</w:t>
+      </w:r>
+    </w:p>
+    <w:p>
+      <w:pPr>
+        <w:tabs>
+          <w:tab w:val="left" w:leader="dot" w:pos="8064"/>
+        </w:tabs>
         <w:rPr>
           <w:rStyle w:val="Hyperlink"/>
           <w:rFonts w:ascii="Century Gothic" w:hAnsi="Century Gothic"/>
           <w:sz w:val="36"/>
           <w:szCs w:val="36"/>
         </w:rPr>
-        <w:t>Κώδ</w:t>
-      </w:r>
-      <w:r>
-        <w:rPr>
-          <w:rStyle w:val="Hyperlink"/>
+      </w:pPr>
+      <w:r>
+        <w:rPr>
           <w:rFonts w:ascii="Century Gothic" w:hAnsi="Century Gothic"/>
           <w:sz w:val="36"/>
           <w:szCs w:val="36"/>
         </w:rPr>
-        <w:t>ι</w:t>
-      </w:r>
-      <w:r>
-        <w:rPr>
-          <w:rStyle w:val="Hyperlink"/>
+        <w:fldChar w:fldCharType="end"/>
+      </w:r>
+      <w:r>
+        <w:rPr>
           <w:rFonts w:ascii="Century Gothic" w:hAnsi="Century Gothic"/>
           <w:sz w:val="36"/>
           <w:szCs w:val="36"/>
         </w:rPr>
-        <w:t>κ</w:t>
-      </w:r>
-      <w:r>
-        <w:rPr>
-          <w:rStyle w:val="Hyperlink"/>
+        <w:fldChar w:fldCharType="begin"/>
+      </w:r>
+      <w:r>
+        <w:rPr>
           <w:rFonts w:ascii="Century Gothic" w:hAnsi="Century Gothic"/>
           <w:sz w:val="36"/>
           <w:szCs w:val="36"/>
         </w:rPr>
-        <w:t>α</w:t>
-      </w:r>
-      <w:r>
-        <w:rPr>
-          <w:rStyle w:val="Hyperlink"/>
+        <w:instrText xml:space="preserve"> HYPERLINK  \l "Σχολια" </w:instrText>
+      </w:r>
+      <w:r>
+        <w:rPr>
           <w:rFonts w:ascii="Century Gothic" w:hAnsi="Century Gothic"/>
           <w:sz w:val="36"/>
           <w:szCs w:val="36"/>
         </w:rPr>
-        <w:t>ς</w:t>
-      </w:r>
-      <w:r>
-        <w:rPr>
-          <w:rStyle w:val="Hyperlink"/>
+      </w:r>
+      <w:r>
+        <w:rPr>
           <w:rFonts w:ascii="Century Gothic" w:hAnsi="Century Gothic"/>
           <w:sz w:val="36"/>
           <w:szCs w:val="36"/>
         </w:rPr>
-        <w:tab/>
+        <w:fldChar w:fldCharType="separate"/>
       </w:r>
       <w:r>
         <w:rPr>
@@ -317,113 +324,60 @@
           <w:sz w:val="36"/>
           <w:szCs w:val="36"/>
         </w:rPr>
-        <w:t>4</w:t>
-      </w:r>
-    </w:p>
-    <w:p>
-      <w:pPr>
-        <w:tabs>
-          <w:tab w:val="left" w:leader="dot" w:pos="8064"/>
-        </w:tabs>
+        <w:t>Σχόλια για τ</w:t>
+      </w:r>
+      <w:r>
         <w:rPr>
           <w:rStyle w:val="Hyperlink"/>
           <w:rFonts w:ascii="Century Gothic" w:hAnsi="Century Gothic"/>
           <w:sz w:val="36"/>
           <w:szCs w:val="36"/>
         </w:rPr>
-      </w:pPr>
-      <w:r>
-        <w:rPr>
+        <w:t>ο</w:t>
+      </w:r>
+      <w:r>
+        <w:rPr>
+          <w:rStyle w:val="Hyperlink"/>
           <w:rFonts w:ascii="Century Gothic" w:hAnsi="Century Gothic"/>
           <w:sz w:val="36"/>
           <w:szCs w:val="36"/>
         </w:rPr>
-        <w:fldChar w:fldCharType="end"/>
-      </w:r>
-      <w:r>
-        <w:rPr>
+        <w:t>ν κ</w:t>
+      </w:r>
+      <w:r>
+        <w:rPr>
+          <w:rStyle w:val="Hyperlink"/>
           <w:rFonts w:ascii="Century Gothic" w:hAnsi="Century Gothic"/>
           <w:sz w:val="36"/>
           <w:szCs w:val="36"/>
         </w:rPr>
-        <w:fldChar w:fldCharType="begin"/>
-      </w:r>
-      <w:r>
-        <w:rPr>
+        <w:t>ώ</w:t>
+      </w:r>
+      <w:r>
+        <w:rPr>
+          <w:rStyle w:val="Hyperlink"/>
           <w:rFonts w:ascii="Century Gothic" w:hAnsi="Century Gothic"/>
           <w:sz w:val="36"/>
           <w:szCs w:val="36"/>
         </w:rPr>
-        <w:instrText xml:space="preserve"> HYPERLINK  \l "Σχολια" </w:instrText>
-      </w:r>
-      <w:r>
-        <w:rPr>
+        <w:t>δικα</w:t>
+      </w:r>
+      <w:r>
+        <w:rPr>
+          <w:rStyle w:val="Hyperlink"/>
           <w:rFonts w:ascii="Century Gothic" w:hAnsi="Century Gothic"/>
           <w:sz w:val="36"/>
           <w:szCs w:val="36"/>
         </w:rPr>
-      </w:r>
-      <w:r>
-        <w:rPr>
+        <w:tab/>
+      </w:r>
+      <w:r>
+        <w:rPr>
+          <w:rStyle w:val="Hyperlink"/>
           <w:rFonts w:ascii="Century Gothic" w:hAnsi="Century Gothic"/>
           <w:sz w:val="36"/>
           <w:szCs w:val="36"/>
         </w:rPr>
-        <w:fldChar w:fldCharType="separate"/>
-      </w:r>
-      <w:r>
-        <w:rPr>
-          <w:rStyle w:val="Hyperlink"/>
-          <w:rFonts w:ascii="Century Gothic" w:hAnsi="Century Gothic"/>
-          <w:sz w:val="36"/>
-          <w:szCs w:val="36"/>
-        </w:rPr>
-        <w:t>Σχόλια για τ</w:t>
-      </w:r>
-      <w:r>
-        <w:rPr>
-          <w:rStyle w:val="Hyperlink"/>
-          <w:rFonts w:ascii="Century Gothic" w:hAnsi="Century Gothic"/>
-          <w:sz w:val="36"/>
-          <w:szCs w:val="36"/>
-        </w:rPr>
-        <w:t>ο</w:t>
-      </w:r>
-      <w:r>
-        <w:rPr>
-          <w:rStyle w:val="Hyperlink"/>
-          <w:rFonts w:ascii="Century Gothic" w:hAnsi="Century Gothic"/>
-          <w:sz w:val="36"/>
-          <w:szCs w:val="36"/>
-        </w:rPr>
-        <w:t>ν κ</w:t>
-      </w:r>
-      <w:r>
-        <w:rPr>
-          <w:rStyle w:val="Hyperlink"/>
-          <w:rFonts w:ascii="Century Gothic" w:hAnsi="Century Gothic"/>
-          <w:sz w:val="36"/>
-          <w:szCs w:val="36"/>
-        </w:rPr>
-        <w:t>ώ</w:t>
-      </w:r>
-      <w:r>
-        <w:rPr>
-          <w:rStyle w:val="Hyperlink"/>
-          <w:rFonts w:ascii="Century Gothic" w:hAnsi="Century Gothic"/>
-          <w:sz w:val="36"/>
-          <w:szCs w:val="36"/>
-        </w:rPr>
-        <w:t>δικα</w:t>
-      </w:r>
-      <w:r>
-        <w:rPr>
-          <w:rStyle w:val="Hyperlink"/>
-          <w:rFonts w:ascii="Century Gothic" w:hAnsi="Century Gothic"/>
-          <w:sz w:val="36"/>
-          <w:szCs w:val="36"/>
-        </w:rPr>
-        <w:tab/>
         <w:t>4</w:t>
       </w:r>
     </w:p>
@@ -454,7 +408,43 @@
             <w:sz w:val="36"/>
             <w:szCs w:val="36"/>
           </w:rPr>
-          <w:t>Λίστα Αλλαγών</w:t>
+          <w:t>Λίστα Α</w:t>
+        </w:r>
+        <w:r>
+          <w:rPr>
+            <w:rStyle w:val="Hyperlink"/>
+            <w:rFonts w:ascii="Century Gothic" w:hAnsi="Century Gothic"/>
+            <w:sz w:val="36"/>
+            <w:szCs w:val="36"/>
+          </w:rPr>
+          <w:t>λ</w:t>
+        </w:r>
+        <w:r>
+          <w:rPr>
+            <w:rStyle w:val="Hyperlink"/>
+            <w:rFonts w:ascii="Century Gothic" w:hAnsi="Century Gothic"/>
+            <w:sz w:val="36"/>
+            <w:szCs w:val="36"/>
+          </w:rPr>
+          <w:t>λ</w:t>
+        </w:r>
+        <w:r>
+          <w:rPr>
+            <w:rStyle w:val="Hyperlink"/>
+            <w:rFonts w:ascii="Century Gothic" w:hAnsi="Century Gothic"/>
+            <w:sz w:val="36"/>
+            <w:szCs w:val="36"/>
+          </w:rPr>
+          <w:t>α</w:t>
+        </w:r>
+        <w:r>
+          <w:rPr>
+            <w:rStyle w:val="Hyperlink"/>
+            <w:rFonts w:ascii="Century Gothic" w:hAnsi="Century Gothic"/>
+            <w:sz w:val="36"/>
+            <w:szCs w:val="36"/>
+          </w:rPr>
+          <w:t>γών</w:t>
         </w:r>
         <w:r>
           <w:rPr>
@@ -472,7 +462,7 @@
             <w:sz w:val="36"/>
             <w:szCs w:val="36"/>
           </w:rPr>
-          <w:t>5</w:t>
+          <w:t>4</w:t>
         </w:r>
       </w:hyperlink>
     </w:p>
@@ -893,7 +883,7 @@
                                           </pic:cNvPicPr>
                                         </pic:nvPicPr>
                                         <pic:blipFill>
-                                          <a:blip r:embed="rId6">
+                                          <a:blip r:embed="rId8">
                                             <a:extLst>
                                               <a:ext uri="{28A0092B-C50C-407E-A947-70E740481C1C}">
                                                 <a14:useLocalDpi xmlns:a14="http://schemas.microsoft.com/office/drawing/2010/main" val="0"/>
@@ -1018,7 +1008,6 @@
                                 </w14:textOutline>
                               </w:rPr>
                             </w:pPr>
-                            <w:proofErr w:type="gramStart"/>
                             <w:r>
                               <w:rPr>
                                 <w:rFonts w:ascii="Century Gothic" w:hAnsi="Century Gothic" w:cs="Times New Roman"/>
@@ -1056,27 +1045,7 @@
                                   <w14:round/>
                                 </w14:textOutline>
                               </w:rPr>
-                              <w:t xml:space="preserve"> :</w:t>
-                            </w:r>
-                            <w:proofErr w:type="gramEnd"/>
-                            <w:r>
-                              <w:rPr>
-                                <w:rFonts w:ascii="Century Gothic" w:hAnsi="Century Gothic" w:cs="Times New Roman"/>
-                                <w:color w:val="000000" w:themeColor="text1"/>
-                                <w:sz w:val="24"/>
-                                <w:szCs w:val="24"/>
-                                <w14:shadow w14:blurRad="38100" w14:dist="19050" w14:dir="2700000" w14:sx="100000" w14:sy="100000" w14:kx="0" w14:ky="0" w14:algn="tl">
-                                  <w14:schemeClr w14:val="dk1">
-                                    <w14:alpha w14:val="60000"/>
-                                  </w14:schemeClr>
-                                </w14:shadow>
-                                <w14:textOutline w14:w="0" w14:cap="flat" w14:cmpd="sng" w14:algn="ctr">
-                                  <w14:noFill/>
-                                  <w14:prstDash w14:val="solid"/>
-                                  <w14:round/>
-                                </w14:textOutline>
-                              </w:rPr>
-                              <w:t xml:space="preserve"> 1072633</w:t>
+                              <w:t xml:space="preserve"> : 1072633</w:t>
                             </w:r>
                           </w:p>
                           <w:p>
@@ -1159,7 +1128,7 @@
                                 </w14:textOutline>
                               </w:rPr>
                             </w:pPr>
-                            <w:hyperlink r:id="rId7" w:history="1">
+                            <w:hyperlink r:id="rId9" w:history="1">
                               <w:r>
                                 <w:rPr>
                                   <w:rStyle w:val="Hyperlink"/>
@@ -1281,7 +1250,7 @@
                                     </pic:cNvPicPr>
                                   </pic:nvPicPr>
                                   <pic:blipFill>
-                                    <a:blip r:embed="rId6">
+                                    <a:blip r:embed="rId8">
                                       <a:extLst>
                                         <a:ext uri="{28A0092B-C50C-407E-A947-70E740481C1C}">
                                           <a14:useLocalDpi xmlns:a14="http://schemas.microsoft.com/office/drawing/2010/main" val="0"/>
@@ -1406,7 +1375,6 @@
                           </w14:textOutline>
                         </w:rPr>
                       </w:pPr>
-                      <w:proofErr w:type="gramStart"/>
                       <w:r>
                         <w:rPr>
                           <w:rFonts w:ascii="Century Gothic" w:hAnsi="Century Gothic" w:cs="Times New Roman"/>
@@ -1444,27 +1412,7 @@
                             <w14:round/>
                           </w14:textOutline>
                         </w:rPr>
-                        <w:t xml:space="preserve"> :</w:t>
-                      </w:r>
-                      <w:proofErr w:type="gramEnd"/>
-                      <w:r>
-                        <w:rPr>
-                          <w:rFonts w:ascii="Century Gothic" w:hAnsi="Century Gothic" w:cs="Times New Roman"/>
-                          <w:color w:val="000000" w:themeColor="text1"/>
-                          <w:sz w:val="24"/>
-                          <w:szCs w:val="24"/>
-                          <w14:shadow w14:blurRad="38100" w14:dist="19050" w14:dir="2700000" w14:sx="100000" w14:sy="100000" w14:kx="0" w14:ky="0" w14:algn="tl">
-                            <w14:schemeClr w14:val="dk1">
-                              <w14:alpha w14:val="60000"/>
-                            </w14:schemeClr>
-                          </w14:shadow>
-                          <w14:textOutline w14:w="0" w14:cap="flat" w14:cmpd="sng" w14:algn="ctr">
-                            <w14:noFill/>
-                            <w14:prstDash w14:val="solid"/>
-                            <w14:round/>
-                          </w14:textOutline>
-                        </w:rPr>
-                        <w:t xml:space="preserve"> 1072633</w:t>
+                        <w:t xml:space="preserve"> : 1072633</w:t>
                       </w:r>
                     </w:p>
                     <w:p>
@@ -1547,7 +1495,7 @@
                           </w14:textOutline>
                         </w:rPr>
                       </w:pPr>
-                      <w:hyperlink r:id="rId8" w:history="1">
+                      <w:hyperlink r:id="rId10" w:history="1">
                         <w:r>
                           <w:rPr>
                             <w:rStyle w:val="Hyperlink"/>
@@ -1719,7 +1667,7 @@
                                           </pic:cNvPicPr>
                                         </pic:nvPicPr>
                                         <pic:blipFill>
-                                          <a:blip r:embed="rId9">
+                                          <a:blip r:embed="rId11">
                                             <a:extLst>
                                               <a:ext uri="{28A0092B-C50C-407E-A947-70E740481C1C}">
                                                 <a14:useLocalDpi xmlns:a14="http://schemas.microsoft.com/office/drawing/2010/main" val="0"/>
@@ -1796,75 +1744,8 @@
                                   <w14:round/>
                                 </w14:textOutline>
                               </w:rPr>
-                              <w:t xml:space="preserve">Θωμάς - </w:t>
+                              <w:t>Θωμάς - Χρυσοβαλάντης Ταμβάκης</w:t>
                             </w:r>
-                            <w:proofErr w:type="spellStart"/>
-                            <w:r>
-                              <w:rPr>
-                                <w:rFonts w:ascii="Century Gothic" w:hAnsi="Century Gothic" w:cs="Times New Roman"/>
-                                <w:b/>
-                                <w:bCs/>
-                                <w:color w:val="000000" w:themeColor="text1"/>
-                                <w:sz w:val="24"/>
-                                <w:szCs w:val="24"/>
-                                <w14:shadow w14:blurRad="38100" w14:dist="19050" w14:dir="2700000" w14:sx="100000" w14:sy="100000" w14:kx="0" w14:ky="0" w14:algn="tl">
-                                  <w14:schemeClr w14:val="dk1">
-                                    <w14:alpha w14:val="60000"/>
-                                  </w14:schemeClr>
-                                </w14:shadow>
-                                <w14:textOutline w14:w="0" w14:cap="flat" w14:cmpd="sng" w14:algn="ctr">
-                                  <w14:noFill/>
-                                  <w14:prstDash w14:val="solid"/>
-                                  <w14:round/>
-                                </w14:textOutline>
-                              </w:rPr>
-                              <w:t>Χρυσοβαλάντης</w:t>
-                            </w:r>
-                            <w:proofErr w:type="spellEnd"/>
-                            <w:r>
-                              <w:rPr>
-                                <w:rFonts w:ascii="Century Gothic" w:hAnsi="Century Gothic" w:cs="Times New Roman"/>
-                                <w:b/>
-                                <w:bCs/>
-                                <w:color w:val="000000" w:themeColor="text1"/>
-                                <w:sz w:val="24"/>
-                                <w:szCs w:val="24"/>
-                                <w14:shadow w14:blurRad="38100" w14:dist="19050" w14:dir="2700000" w14:sx="100000" w14:sy="100000" w14:kx="0" w14:ky="0" w14:algn="tl">
-                                  <w14:schemeClr w14:val="dk1">
-                                    <w14:alpha w14:val="60000"/>
-                                  </w14:schemeClr>
-                                </w14:shadow>
-                                <w14:textOutline w14:w="0" w14:cap="flat" w14:cmpd="sng" w14:algn="ctr">
-                                  <w14:noFill/>
-                                  <w14:prstDash w14:val="solid"/>
-                                  <w14:round/>
-                                </w14:textOutline>
-                              </w:rPr>
-                              <w:t xml:space="preserve"> </w:t>
-                            </w:r>
-                            <w:proofErr w:type="spellStart"/>
-                            <w:r>
-                              <w:rPr>
-                                <w:rFonts w:ascii="Century Gothic" w:hAnsi="Century Gothic" w:cs="Times New Roman"/>
-                                <w:b/>
-                                <w:bCs/>
-                                <w:color w:val="000000" w:themeColor="text1"/>
-                                <w:sz w:val="24"/>
-                                <w:szCs w:val="24"/>
-                                <w14:shadow w14:blurRad="38100" w14:dist="19050" w14:dir="2700000" w14:sx="100000" w14:sy="100000" w14:kx="0" w14:ky="0" w14:algn="tl">
-                                  <w14:schemeClr w14:val="dk1">
-                                    <w14:alpha w14:val="60000"/>
-                                  </w14:schemeClr>
-                                </w14:shadow>
-                                <w14:textOutline w14:w="0" w14:cap="flat" w14:cmpd="sng" w14:algn="ctr">
-                                  <w14:noFill/>
-                                  <w14:prstDash w14:val="solid"/>
-                                  <w14:round/>
-                                </w14:textOutline>
-                              </w:rPr>
-                              <w:t>Ταμβάκης</w:t>
-                            </w:r>
-                            <w:proofErr w:type="spellEnd"/>
                           </w:p>
                           <w:p>
                             <w:pPr>
@@ -1912,7 +1793,6 @@
                                 </w14:textOutline>
                               </w:rPr>
                             </w:pPr>
-                            <w:proofErr w:type="gramStart"/>
                             <w:r>
                               <w:rPr>
                                 <w:rFonts w:ascii="Century Gothic" w:hAnsi="Century Gothic" w:cs="Times New Roman"/>
@@ -1950,27 +1830,7 @@
                                   <w14:round/>
                                 </w14:textOutline>
                               </w:rPr>
-                              <w:t xml:space="preserve"> :</w:t>
-                            </w:r>
-                            <w:proofErr w:type="gramEnd"/>
-                            <w:r>
-                              <w:rPr>
-                                <w:rFonts w:ascii="Century Gothic" w:hAnsi="Century Gothic" w:cs="Times New Roman"/>
-                                <w:color w:val="000000" w:themeColor="text1"/>
-                                <w:sz w:val="24"/>
-                                <w:szCs w:val="24"/>
-                                <w14:shadow w14:blurRad="38100" w14:dist="19050" w14:dir="2700000" w14:sx="100000" w14:sy="100000" w14:kx="0" w14:ky="0" w14:algn="tl">
-                                  <w14:schemeClr w14:val="dk1">
-                                    <w14:alpha w14:val="60000"/>
-                                  </w14:schemeClr>
-                                </w14:shadow>
-                                <w14:textOutline w14:w="0" w14:cap="flat" w14:cmpd="sng" w14:algn="ctr">
-                                  <w14:noFill/>
-                                  <w14:prstDash w14:val="solid"/>
-                                  <w14:round/>
-                                </w14:textOutline>
-                              </w:rPr>
-                              <w:t xml:space="preserve"> 1072631</w:t>
+                              <w:t xml:space="preserve"> : 1072631</w:t>
                             </w:r>
                           </w:p>
                           <w:p>
@@ -2054,7 +1914,7 @@
                                 </w14:textOutline>
                               </w:rPr>
                             </w:pPr>
-                            <w:hyperlink r:id="rId10" w:history="1">
+                            <w:hyperlink r:id="rId12" w:history="1">
                               <w:r>
                                 <w:rPr>
                                   <w:rStyle w:val="Hyperlink"/>
@@ -2150,7 +2010,7 @@
                                     </pic:cNvPicPr>
                                   </pic:nvPicPr>
                                   <pic:blipFill>
-                                    <a:blip r:embed="rId9">
+                                    <a:blip r:embed="rId11">
                                       <a:extLst>
                                         <a:ext uri="{28A0092B-C50C-407E-A947-70E740481C1C}">
                                           <a14:useLocalDpi xmlns:a14="http://schemas.microsoft.com/office/drawing/2010/main" val="0"/>
@@ -2227,75 +2087,8 @@
                             <w14:round/>
                           </w14:textOutline>
                         </w:rPr>
-                        <w:t xml:space="preserve">Θωμάς - </w:t>
+                        <w:t>Θωμάς - Χρυσοβαλάντης Ταμβάκης</w:t>
                       </w:r>
-                      <w:proofErr w:type="spellStart"/>
-                      <w:r>
-                        <w:rPr>
-                          <w:rFonts w:ascii="Century Gothic" w:hAnsi="Century Gothic" w:cs="Times New Roman"/>
-                          <w:b/>
-                          <w:bCs/>
-                          <w:color w:val="000000" w:themeColor="text1"/>
-                          <w:sz w:val="24"/>
-                          <w:szCs w:val="24"/>
-                          <w14:shadow w14:blurRad="38100" w14:dist="19050" w14:dir="2700000" w14:sx="100000" w14:sy="100000" w14:kx="0" w14:ky="0" w14:algn="tl">
-                            <w14:schemeClr w14:val="dk1">
-                              <w14:alpha w14:val="60000"/>
-                            </w14:schemeClr>
-                          </w14:shadow>
-                          <w14:textOutline w14:w="0" w14:cap="flat" w14:cmpd="sng" w14:algn="ctr">
-                            <w14:noFill/>
-                            <w14:prstDash w14:val="solid"/>
-                            <w14:round/>
-                          </w14:textOutline>
-                        </w:rPr>
-                        <w:t>Χρυσοβαλάντης</w:t>
-                      </w:r>
-                      <w:proofErr w:type="spellEnd"/>
-                      <w:r>
-                        <w:rPr>
-                          <w:rFonts w:ascii="Century Gothic" w:hAnsi="Century Gothic" w:cs="Times New Roman"/>
-                          <w:b/>
-                          <w:bCs/>
-                          <w:color w:val="000000" w:themeColor="text1"/>
-                          <w:sz w:val="24"/>
-                          <w:szCs w:val="24"/>
-                          <w14:shadow w14:blurRad="38100" w14:dist="19050" w14:dir="2700000" w14:sx="100000" w14:sy="100000" w14:kx="0" w14:ky="0" w14:algn="tl">
-                            <w14:schemeClr w14:val="dk1">
-                              <w14:alpha w14:val="60000"/>
-                            </w14:schemeClr>
-                          </w14:shadow>
-                          <w14:textOutline w14:w="0" w14:cap="flat" w14:cmpd="sng" w14:algn="ctr">
-                            <w14:noFill/>
-                            <w14:prstDash w14:val="solid"/>
-                            <w14:round/>
-                          </w14:textOutline>
-                        </w:rPr>
-                        <w:t xml:space="preserve"> </w:t>
-                      </w:r>
-                      <w:proofErr w:type="spellStart"/>
-                      <w:r>
-                        <w:rPr>
-                          <w:rFonts w:ascii="Century Gothic" w:hAnsi="Century Gothic" w:cs="Times New Roman"/>
-                          <w:b/>
-                          <w:bCs/>
-                          <w:color w:val="000000" w:themeColor="text1"/>
-                          <w:sz w:val="24"/>
-                          <w:szCs w:val="24"/>
-                          <w14:shadow w14:blurRad="38100" w14:dist="19050" w14:dir="2700000" w14:sx="100000" w14:sy="100000" w14:kx="0" w14:ky="0" w14:algn="tl">
-                            <w14:schemeClr w14:val="dk1">
-                              <w14:alpha w14:val="60000"/>
-                            </w14:schemeClr>
-                          </w14:shadow>
-                          <w14:textOutline w14:w="0" w14:cap="flat" w14:cmpd="sng" w14:algn="ctr">
-                            <w14:noFill/>
-                            <w14:prstDash w14:val="solid"/>
-                            <w14:round/>
-                          </w14:textOutline>
-                        </w:rPr>
-                        <w:t>Ταμβάκης</w:t>
-                      </w:r>
-                      <w:proofErr w:type="spellEnd"/>
                     </w:p>
                     <w:p>
                       <w:pPr>
@@ -2343,7 +2136,6 @@
                           </w14:textOutline>
                         </w:rPr>
                       </w:pPr>
-                      <w:proofErr w:type="gramStart"/>
                       <w:r>
                         <w:rPr>
                           <w:rFonts w:ascii="Century Gothic" w:hAnsi="Century Gothic" w:cs="Times New Roman"/>
@@ -2381,27 +2173,7 @@
                             <w14:round/>
                           </w14:textOutline>
                         </w:rPr>
-                        <w:t xml:space="preserve"> :</w:t>
-                      </w:r>
-                      <w:proofErr w:type="gramEnd"/>
-                      <w:r>
-                        <w:rPr>
-                          <w:rFonts w:ascii="Century Gothic" w:hAnsi="Century Gothic" w:cs="Times New Roman"/>
-                          <w:color w:val="000000" w:themeColor="text1"/>
-                          <w:sz w:val="24"/>
-                          <w:szCs w:val="24"/>
-                          <w14:shadow w14:blurRad="38100" w14:dist="19050" w14:dir="2700000" w14:sx="100000" w14:sy="100000" w14:kx="0" w14:ky="0" w14:algn="tl">
-                            <w14:schemeClr w14:val="dk1">
-                              <w14:alpha w14:val="60000"/>
-                            </w14:schemeClr>
-                          </w14:shadow>
-                          <w14:textOutline w14:w="0" w14:cap="flat" w14:cmpd="sng" w14:algn="ctr">
-                            <w14:noFill/>
-                            <w14:prstDash w14:val="solid"/>
-                            <w14:round/>
-                          </w14:textOutline>
-                        </w:rPr>
-                        <w:t xml:space="preserve"> 1072631</w:t>
+                        <w:t xml:space="preserve"> : 1072631</w:t>
                       </w:r>
                     </w:p>
                     <w:p>
@@ -2485,7 +2257,7 @@
                           </w14:textOutline>
                         </w:rPr>
                       </w:pPr>
-                      <w:hyperlink r:id="rId11" w:history="1">
+                      <w:hyperlink r:id="rId13" w:history="1">
                         <w:r>
                           <w:rPr>
                             <w:rStyle w:val="Hyperlink"/>
@@ -2629,7 +2401,7 @@
                                           </pic:cNvPicPr>
                                         </pic:nvPicPr>
                                         <pic:blipFill>
-                                          <a:blip r:embed="rId12">
+                                          <a:blip r:embed="rId14">
                                             <a:extLst>
                                               <a:ext uri="{28A0092B-C50C-407E-A947-70E740481C1C}">
                                                 <a14:useLocalDpi xmlns:a14="http://schemas.microsoft.com/office/drawing/2010/main" val="0"/>
@@ -2756,7 +2528,6 @@
                                 </w14:textOutline>
                               </w:rPr>
                             </w:pPr>
-                            <w:proofErr w:type="gramStart"/>
                             <w:r>
                               <w:rPr>
                                 <w:rFonts w:ascii="Century Gothic" w:hAnsi="Century Gothic" w:cs="Times New Roman"/>
@@ -2794,27 +2565,7 @@
                                   <w14:round/>
                                 </w14:textOutline>
                               </w:rPr>
-                              <w:t xml:space="preserve"> :</w:t>
-                            </w:r>
-                            <w:proofErr w:type="gramEnd"/>
-                            <w:r>
-                              <w:rPr>
-                                <w:rFonts w:ascii="Century Gothic" w:hAnsi="Century Gothic" w:cs="Times New Roman"/>
-                                <w:color w:val="000000" w:themeColor="text1"/>
-                                <w:sz w:val="24"/>
-                                <w:szCs w:val="24"/>
-                                <w14:shadow w14:blurRad="38100" w14:dist="19050" w14:dir="2700000" w14:sx="100000" w14:sy="100000" w14:kx="0" w14:ky="0" w14:algn="tl">
-                                  <w14:schemeClr w14:val="dk1">
-                                    <w14:alpha w14:val="60000"/>
-                                  </w14:schemeClr>
-                                </w14:shadow>
-                                <w14:textOutline w14:w="0" w14:cap="flat" w14:cmpd="sng" w14:algn="ctr">
-                                  <w14:noFill/>
-                                  <w14:prstDash w14:val="solid"/>
-                                  <w14:round/>
-                                </w14:textOutline>
-                              </w:rPr>
-                              <w:t xml:space="preserve"> 1072518</w:t>
+                              <w:t xml:space="preserve"> : 1072518</w:t>
                             </w:r>
                           </w:p>
                           <w:p>
@@ -2897,7 +2648,7 @@
                                 </w14:textOutline>
                               </w:rPr>
                             </w:pPr>
-                            <w:hyperlink r:id="rId13" w:history="1">
+                            <w:hyperlink r:id="rId15" w:history="1">
                               <w:r>
                                 <w:rPr>
                                   <w:rStyle w:val="Hyperlink"/>
@@ -2979,7 +2730,6 @@
                                 </w:rPr>
                                 <w:t>@</w:t>
                               </w:r>
-                              <w:proofErr w:type="spellStart"/>
                               <w:r>
                                 <w:rPr>
                                   <w:rStyle w:val="Hyperlink"/>
@@ -3001,7 +2751,6 @@
                                 </w:rPr>
                                 <w:t>upnet</w:t>
                               </w:r>
-                              <w:proofErr w:type="spellEnd"/>
                               <w:r>
                                 <w:rPr>
                                   <w:rStyle w:val="Hyperlink"/>
@@ -3117,7 +2866,7 @@
                                     </pic:cNvPicPr>
                                   </pic:nvPicPr>
                                   <pic:blipFill>
-                                    <a:blip r:embed="rId12">
+                                    <a:blip r:embed="rId14">
                                       <a:extLst>
                                         <a:ext uri="{28A0092B-C50C-407E-A947-70E740481C1C}">
                                           <a14:useLocalDpi xmlns:a14="http://schemas.microsoft.com/office/drawing/2010/main" val="0"/>
@@ -3244,7 +2993,6 @@
                           </w14:textOutline>
                         </w:rPr>
                       </w:pPr>
-                      <w:proofErr w:type="gramStart"/>
                       <w:r>
                         <w:rPr>
                           <w:rFonts w:ascii="Century Gothic" w:hAnsi="Century Gothic" w:cs="Times New Roman"/>
@@ -3282,27 +3030,7 @@
                             <w14:round/>
                           </w14:textOutline>
                         </w:rPr>
-                        <w:t xml:space="preserve"> :</w:t>
-                      </w:r>
-                      <w:proofErr w:type="gramEnd"/>
-                      <w:r>
-                        <w:rPr>
-                          <w:rFonts w:ascii="Century Gothic" w:hAnsi="Century Gothic" w:cs="Times New Roman"/>
-                          <w:color w:val="000000" w:themeColor="text1"/>
-                          <w:sz w:val="24"/>
-                          <w:szCs w:val="24"/>
-                          <w14:shadow w14:blurRad="38100" w14:dist="19050" w14:dir="2700000" w14:sx="100000" w14:sy="100000" w14:kx="0" w14:ky="0" w14:algn="tl">
-                            <w14:schemeClr w14:val="dk1">
-                              <w14:alpha w14:val="60000"/>
-                            </w14:schemeClr>
-                          </w14:shadow>
-                          <w14:textOutline w14:w="0" w14:cap="flat" w14:cmpd="sng" w14:algn="ctr">
-                            <w14:noFill/>
-                            <w14:prstDash w14:val="solid"/>
-                            <w14:round/>
-                          </w14:textOutline>
-                        </w:rPr>
-                        <w:t xml:space="preserve"> 1072518</w:t>
+                        <w:t xml:space="preserve"> : 1072518</w:t>
                       </w:r>
                     </w:p>
                     <w:p>
@@ -3385,7 +3113,7 @@
                           </w14:textOutline>
                         </w:rPr>
                       </w:pPr>
-                      <w:hyperlink r:id="rId14" w:history="1">
+                      <w:hyperlink r:id="rId16" w:history="1">
                         <w:r>
                           <w:rPr>
                             <w:rStyle w:val="Hyperlink"/>
@@ -3467,7 +3195,6 @@
                           </w:rPr>
                           <w:t>@</w:t>
                         </w:r>
-                        <w:proofErr w:type="spellStart"/>
                         <w:r>
                           <w:rPr>
                             <w:rStyle w:val="Hyperlink"/>
@@ -3489,7 +3216,6 @@
                           </w:rPr>
                           <w:t>upnet</w:t>
                         </w:r>
-                        <w:proofErr w:type="spellEnd"/>
                         <w:r>
                           <w:rPr>
                             <w:rStyle w:val="Hyperlink"/>
@@ -3653,7 +3379,7 @@
                                           </pic:cNvPicPr>
                                         </pic:nvPicPr>
                                         <pic:blipFill>
-                                          <a:blip r:embed="rId15">
+                                          <a:blip r:embed="rId17">
                                             <a:extLst>
                                               <a:ext uri="{28A0092B-C50C-407E-A947-70E740481C1C}">
                                                 <a14:useLocalDpi xmlns:a14="http://schemas.microsoft.com/office/drawing/2010/main" val="0"/>
@@ -3730,31 +3456,8 @@
                                   <w14:round/>
                                 </w14:textOutline>
                               </w:rPr>
-                              <w:t xml:space="preserve">Δημήτριος </w:t>
+                              <w:t>Δημήτριος Μπαλάφας</w:t>
                             </w:r>
-                            <w:proofErr w:type="spellStart"/>
-                            <w:r>
-                              <w:rPr>
-                                <w:rFonts w:ascii="Century Gothic" w:hAnsi="Century Gothic" w:cs="Times New Roman"/>
-                                <w:b/>
-                                <w:bCs/>
-                                <w:color w:val="000000" w:themeColor="text1"/>
-                                <w:sz w:val="24"/>
-                                <w:szCs w:val="24"/>
-                                <w14:shadow w14:blurRad="38100" w14:dist="19050" w14:dir="2700000" w14:sx="100000" w14:sy="100000" w14:kx="0" w14:ky="0" w14:algn="tl">
-                                  <w14:schemeClr w14:val="dk1">
-                                    <w14:alpha w14:val="60000"/>
-                                  </w14:schemeClr>
-                                </w14:shadow>
-                                <w14:textOutline w14:w="0" w14:cap="flat" w14:cmpd="sng" w14:algn="ctr">
-                                  <w14:noFill/>
-                                  <w14:prstDash w14:val="solid"/>
-                                  <w14:round/>
-                                </w14:textOutline>
-                              </w:rPr>
-                              <w:t>Μπαλάφας</w:t>
-                            </w:r>
-                            <w:proofErr w:type="spellEnd"/>
                           </w:p>
                           <w:p>
                             <w:pPr>
@@ -3803,7 +3506,6 @@
                                 </w14:textOutline>
                               </w:rPr>
                             </w:pPr>
-                            <w:proofErr w:type="gramStart"/>
                             <w:r>
                               <w:rPr>
                                 <w:rFonts w:ascii="Century Gothic" w:hAnsi="Century Gothic" w:cs="Times New Roman"/>
@@ -3841,27 +3543,7 @@
                                   <w14:round/>
                                 </w14:textOutline>
                               </w:rPr>
-                              <w:t xml:space="preserve"> :</w:t>
-                            </w:r>
-                            <w:proofErr w:type="gramEnd"/>
-                            <w:r>
-                              <w:rPr>
-                                <w:rFonts w:ascii="Century Gothic" w:hAnsi="Century Gothic" w:cs="Times New Roman"/>
-                                <w:color w:val="000000" w:themeColor="text1"/>
-                                <w:sz w:val="24"/>
-                                <w:szCs w:val="24"/>
-                                <w14:shadow w14:blurRad="38100" w14:dist="19050" w14:dir="2700000" w14:sx="100000" w14:sy="100000" w14:kx="0" w14:ky="0" w14:algn="tl">
-                                  <w14:schemeClr w14:val="dk1">
-                                    <w14:alpha w14:val="60000"/>
-                                  </w14:schemeClr>
-                                </w14:shadow>
-                                <w14:textOutline w14:w="0" w14:cap="flat" w14:cmpd="sng" w14:algn="ctr">
-                                  <w14:noFill/>
-                                  <w14:prstDash w14:val="solid"/>
-                                  <w14:round/>
-                                </w14:textOutline>
-                              </w:rPr>
-                              <w:t xml:space="preserve"> 1072499</w:t>
+                              <w:t xml:space="preserve"> : 1072499</w:t>
                             </w:r>
                           </w:p>
                           <w:p>
@@ -3944,7 +3626,7 @@
                                 </w14:textOutline>
                               </w:rPr>
                             </w:pPr>
-                            <w:hyperlink r:id="rId16" w:history="1">
+                            <w:hyperlink r:id="rId18" w:history="1">
                               <w:r>
                                 <w:rPr>
                                   <w:rStyle w:val="Hyperlink"/>
@@ -3976,7 +3658,6 @@
                                 </w:rPr>
                                 <w:t>1072499@</w:t>
                               </w:r>
-                              <w:proofErr w:type="spellStart"/>
                               <w:r>
                                 <w:rPr>
                                   <w:rStyle w:val="Hyperlink"/>
@@ -3998,7 +3679,6 @@
                                 </w:rPr>
                                 <w:t>upnet</w:t>
                               </w:r>
-                              <w:proofErr w:type="spellEnd"/>
                               <w:r>
                                 <w:rPr>
                                   <w:rStyle w:val="Hyperlink"/>
@@ -4122,7 +3802,7 @@
                                     </pic:cNvPicPr>
                                   </pic:nvPicPr>
                                   <pic:blipFill>
-                                    <a:blip r:embed="rId15">
+                                    <a:blip r:embed="rId17">
                                       <a:extLst>
                                         <a:ext uri="{28A0092B-C50C-407E-A947-70E740481C1C}">
                                           <a14:useLocalDpi xmlns:a14="http://schemas.microsoft.com/office/drawing/2010/main" val="0"/>
@@ -4199,31 +3879,8 @@
                             <w14:round/>
                           </w14:textOutline>
                         </w:rPr>
-                        <w:t xml:space="preserve">Δημήτριος </w:t>
+                        <w:t>Δημήτριος Μπαλάφας</w:t>
                       </w:r>
-                      <w:proofErr w:type="spellStart"/>
-                      <w:r>
-                        <w:rPr>
-                          <w:rFonts w:ascii="Century Gothic" w:hAnsi="Century Gothic" w:cs="Times New Roman"/>
-                          <w:b/>
-                          <w:bCs/>
-                          <w:color w:val="000000" w:themeColor="text1"/>
-                          <w:sz w:val="24"/>
-                          <w:szCs w:val="24"/>
-                          <w14:shadow w14:blurRad="38100" w14:dist="19050" w14:dir="2700000" w14:sx="100000" w14:sy="100000" w14:kx="0" w14:ky="0" w14:algn="tl">
-                            <w14:schemeClr w14:val="dk1">
-                              <w14:alpha w14:val="60000"/>
-                            </w14:schemeClr>
-                          </w14:shadow>
-                          <w14:textOutline w14:w="0" w14:cap="flat" w14:cmpd="sng" w14:algn="ctr">
-                            <w14:noFill/>
-                            <w14:prstDash w14:val="solid"/>
-                            <w14:round/>
-                          </w14:textOutline>
-                        </w:rPr>
-                        <w:t>Μπαλάφας</w:t>
-                      </w:r>
-                      <w:proofErr w:type="spellEnd"/>
                     </w:p>
                     <w:p>
                       <w:pPr>
@@ -4272,7 +3929,6 @@
                           </w14:textOutline>
                         </w:rPr>
                       </w:pPr>
-                      <w:proofErr w:type="gramStart"/>
                       <w:r>
                         <w:rPr>
                           <w:rFonts w:ascii="Century Gothic" w:hAnsi="Century Gothic" w:cs="Times New Roman"/>
@@ -4310,27 +3966,7 @@
                             <w14:round/>
                           </w14:textOutline>
                         </w:rPr>
-                        <w:t xml:space="preserve"> :</w:t>
-                      </w:r>
-                      <w:proofErr w:type="gramEnd"/>
-                      <w:r>
-                        <w:rPr>
-                          <w:rFonts w:ascii="Century Gothic" w:hAnsi="Century Gothic" w:cs="Times New Roman"/>
-                          <w:color w:val="000000" w:themeColor="text1"/>
-                          <w:sz w:val="24"/>
-                          <w:szCs w:val="24"/>
-                          <w14:shadow w14:blurRad="38100" w14:dist="19050" w14:dir="2700000" w14:sx="100000" w14:sy="100000" w14:kx="0" w14:ky="0" w14:algn="tl">
-                            <w14:schemeClr w14:val="dk1">
-                              <w14:alpha w14:val="60000"/>
-                            </w14:schemeClr>
-                          </w14:shadow>
-                          <w14:textOutline w14:w="0" w14:cap="flat" w14:cmpd="sng" w14:algn="ctr">
-                            <w14:noFill/>
-                            <w14:prstDash w14:val="solid"/>
-                            <w14:round/>
-                          </w14:textOutline>
-                        </w:rPr>
-                        <w:t xml:space="preserve"> 1072499</w:t>
+                        <w:t xml:space="preserve"> : 1072499</w:t>
                       </w:r>
                     </w:p>
                     <w:p>
@@ -4413,7 +4049,7 @@
                           </w14:textOutline>
                         </w:rPr>
                       </w:pPr>
-                      <w:hyperlink r:id="rId17" w:history="1">
+                      <w:hyperlink r:id="rId19" w:history="1">
                         <w:r>
                           <w:rPr>
                             <w:rStyle w:val="Hyperlink"/>
@@ -4445,7 +4081,6 @@
                           </w:rPr>
                           <w:t>1072499@</w:t>
                         </w:r>
-                        <w:proofErr w:type="spellStart"/>
                         <w:r>
                           <w:rPr>
                             <w:rStyle w:val="Hyperlink"/>
@@ -4467,7 +4102,6 @@
                           </w:rPr>
                           <w:t>upnet</w:t>
                         </w:r>
-                        <w:proofErr w:type="spellEnd"/>
                         <w:r>
                           <w:rPr>
                             <w:rStyle w:val="Hyperlink"/>
@@ -4845,23 +4479,35 @@
           <w:rFonts w:ascii="Century Gothic" w:hAnsi="Century Gothic"/>
           <w:lang w:val="el-GR"/>
         </w:rPr>
-        <w:t xml:space="preserve"> οδηγεί στην πρώτη έκδοση του </w:t>
-      </w:r>
-      <w:proofErr w:type="spellStart"/>
+        <w:t xml:space="preserve"> οδηγεί στην </w:t>
+      </w:r>
       <w:r>
         <w:rPr>
           <w:rFonts w:ascii="Century Gothic" w:hAnsi="Century Gothic"/>
           <w:lang w:val="el-GR"/>
         </w:rPr>
-        <w:t>κωδικά</w:t>
-      </w:r>
-      <w:proofErr w:type="spellEnd"/>
+        <w:t>τελευταία</w:t>
+      </w:r>
       <w:r>
         <w:rPr>
           <w:rFonts w:ascii="Century Gothic" w:hAnsi="Century Gothic"/>
           <w:lang w:val="el-GR"/>
         </w:rPr>
-        <w:t xml:space="preserve"> μας:</w:t>
+        <w:t xml:space="preserve"> έκδοση του κ</w:t>
+      </w:r>
+      <w:r>
+        <w:rPr>
+          <w:rFonts w:ascii="Century Gothic" w:hAnsi="Century Gothic"/>
+          <w:lang w:val="el-GR"/>
+        </w:rPr>
+        <w:t xml:space="preserve">ώδικα </w:t>
+      </w:r>
+      <w:r>
+        <w:rPr>
+          <w:rFonts w:ascii="Century Gothic" w:hAnsi="Century Gothic"/>
+          <w:lang w:val="el-GR"/>
+        </w:rPr>
+        <w:t>μας:</w:t>
       </w:r>
     </w:p>
     <w:p>
@@ -5054,15 +4700,27 @@
         </w:rPr>
         <w:t>/</w:t>
       </w:r>
-      <w:proofErr w:type="spellStart"/>
       <w:r>
         <w:rPr>
           <w:rStyle w:val="Hyperlink"/>
           <w:lang w:val="en-US"/>
         </w:rPr>
-        <w:t>reasy</w:t>
-      </w:r>
-      <w:proofErr w:type="spellEnd"/>
+        <w:t>rea</w:t>
+      </w:r>
+      <w:r>
+        <w:rPr>
+          <w:rStyle w:val="Hyperlink"/>
+          <w:lang w:val="en-US"/>
+        </w:rPr>
+        <w:t>s</w:t>
+      </w:r>
+      <w:r>
+        <w:rPr>
+          <w:rStyle w:val="Hyperlink"/>
+          <w:lang w:val="en-US"/>
+        </w:rPr>
+        <w:t>y</w:t>
+      </w:r>
     </w:p>
     <w:p>
       <w:pPr>
@@ -5106,6 +4764,8 @@
           <w:szCs w:val="36"/>
         </w:rPr>
       </w:pPr>
+      <w:bookmarkStart w:id="2" w:name="Σχολια"/>
+      <w:bookmarkEnd w:id="2"/>
       <w:r>
         <w:rPr>
           <w:rFonts w:ascii="Century Gothic" w:hAnsi="Century Gothic"/>
@@ -5114,17 +4774,7 @@
           <w:sz w:val="36"/>
           <w:szCs w:val="36"/>
         </w:rPr>
-        <w:t>Σχόλια για τον κ</w:t>
-      </w:r>
-      <w:r>
-        <w:rPr>
-          <w:rFonts w:ascii="Century Gothic" w:hAnsi="Century Gothic"/>
-          <w:b/>
-          <w:bCs/>
-          <w:sz w:val="36"/>
-          <w:szCs w:val="36"/>
-        </w:rPr>
-        <w:t>ώδικα</w:t>
+        <w:t>Σχόλια για τον κώδικα</w:t>
       </w:r>
     </w:p>
     <w:p>
@@ -5445,123 +5095,6 @@
         </w:rPr>
         <w:t>για πλοήγηση μέσα στην εφαρμογή.</w:t>
       </w:r>
-    </w:p>
-    <w:p>
-      <w:pPr>
-        <w:rPr>
-          <w:rFonts w:ascii="Century Gothic" w:hAnsi="Century Gothic"/>
-          <w:sz w:val="28"/>
-          <w:szCs w:val="28"/>
-        </w:rPr>
-      </w:pPr>
-    </w:p>
-    <w:p>
-      <w:pPr>
-        <w:rPr>
-          <w:rFonts w:ascii="Century Gothic" w:hAnsi="Century Gothic"/>
-          <w:sz w:val="28"/>
-          <w:szCs w:val="28"/>
-        </w:rPr>
-      </w:pPr>
-    </w:p>
-    <w:p>
-      <w:pPr>
-        <w:rPr>
-          <w:rFonts w:ascii="Century Gothic" w:hAnsi="Century Gothic"/>
-          <w:sz w:val="28"/>
-          <w:szCs w:val="28"/>
-        </w:rPr>
-      </w:pPr>
-    </w:p>
-    <w:p>
-      <w:pPr>
-        <w:rPr>
-          <w:rFonts w:ascii="Century Gothic" w:hAnsi="Century Gothic"/>
-          <w:sz w:val="28"/>
-          <w:szCs w:val="28"/>
-        </w:rPr>
-      </w:pPr>
-    </w:p>
-    <w:p>
-      <w:pPr>
-        <w:rPr>
-          <w:rFonts w:ascii="Century Gothic" w:hAnsi="Century Gothic"/>
-          <w:sz w:val="28"/>
-          <w:szCs w:val="28"/>
-        </w:rPr>
-      </w:pPr>
-    </w:p>
-    <w:p>
-      <w:pPr>
-        <w:rPr>
-          <w:rFonts w:ascii="Century Gothic" w:hAnsi="Century Gothic"/>
-          <w:sz w:val="28"/>
-          <w:szCs w:val="28"/>
-        </w:rPr>
-      </w:pPr>
-    </w:p>
-    <w:p>
-      <w:pPr>
-        <w:rPr>
-          <w:rFonts w:ascii="Century Gothic" w:hAnsi="Century Gothic"/>
-          <w:sz w:val="28"/>
-          <w:szCs w:val="28"/>
-        </w:rPr>
-      </w:pPr>
-    </w:p>
-    <w:p>
-      <w:pPr>
-        <w:rPr>
-          <w:rFonts w:ascii="Century Gothic" w:hAnsi="Century Gothic"/>
-          <w:sz w:val="28"/>
-          <w:szCs w:val="28"/>
-        </w:rPr>
-      </w:pPr>
-    </w:p>
-    <w:p>
-      <w:pPr>
-        <w:rPr>
-          <w:rFonts w:ascii="Century Gothic" w:hAnsi="Century Gothic"/>
-          <w:sz w:val="28"/>
-          <w:szCs w:val="28"/>
-        </w:rPr>
-      </w:pPr>
-    </w:p>
-    <w:p>
-      <w:pPr>
-        <w:rPr>
-          <w:rFonts w:ascii="Century Gothic" w:hAnsi="Century Gothic"/>
-          <w:sz w:val="28"/>
-          <w:szCs w:val="28"/>
-        </w:rPr>
-      </w:pPr>
-    </w:p>
-    <w:p>
-      <w:pPr>
-        <w:rPr>
-          <w:rFonts w:ascii="Century Gothic" w:hAnsi="Century Gothic"/>
-          <w:sz w:val="28"/>
-          <w:szCs w:val="28"/>
-        </w:rPr>
-      </w:pPr>
-    </w:p>
-    <w:p>
-      <w:pPr>
-        <w:rPr>
-          <w:rFonts w:ascii="Century Gothic" w:hAnsi="Century Gothic"/>
-          <w:sz w:val="28"/>
-          <w:szCs w:val="28"/>
-        </w:rPr>
-      </w:pPr>
-    </w:p>
-    <w:p>
-      <w:pPr>
-        <w:rPr>
-          <w:rFonts w:ascii="Century Gothic" w:hAnsi="Century Gothic"/>
-          <w:sz w:val="28"/>
-          <w:szCs w:val="28"/>
-        </w:rPr>
-      </w:pPr>
     </w:p>
     <w:p>
       <w:pPr>
@@ -5585,9 +5118,7 @@
           <w:szCs w:val="36"/>
         </w:rPr>
       </w:pPr>
-      <w:bookmarkStart w:id="2" w:name="Σχολια"/>
       <w:bookmarkStart w:id="3" w:name="lista"/>
-      <w:bookmarkEnd w:id="2"/>
       <w:bookmarkEnd w:id="3"/>
       <w:r>
         <w:rPr>
@@ -5597,7 +5128,6 @@
           <w:sz w:val="36"/>
           <w:szCs w:val="36"/>
         </w:rPr>
-        <w:lastRenderedPageBreak/>
         <w:t xml:space="preserve">Λίστα Αλλαγών </w:t>
       </w:r>
     </w:p>
@@ -5785,6 +5315,7 @@
       </w:r>
     </w:p>
     <w:sectPr>
+      <w:footerReference w:type="default" r:id="rId20"/>
       <w:pgSz w:w="11906" w:h="16838"/>
       <w:pgMar w:top="1440" w:right="1440" w:bottom="1440" w:left="1440" w:header="708" w:footer="708" w:gutter="0"/>
       <w:cols w:space="708"/>
@@ -5792,6 +5323,109 @@
     </w:sectPr>
   </w:body>
 </w:document>
+</file>
+
+<file path=word/endnotes.xml><?xml version="1.0" encoding="utf-8"?>
+<w:endnotes xmlns:wpc="http://schemas.microsoft.com/office/word/2010/wordprocessingCanvas" xmlns:cx="http://schemas.microsoft.com/office/drawing/2014/chartex" xmlns:cx1="http://schemas.microsoft.com/office/drawing/2015/9/8/chartex" xmlns:cx2="http://schemas.microsoft.com/office/drawing/2015/10/21/chartex" xmlns:cx3="http://schemas.microsoft.com/office/drawing/2016/5/9/chartex" xmlns:cx4="http://schemas.microsoft.com/office/drawing/2016/5/10/chartex" xmlns:cx5="http://schemas.microsoft.com/office/drawing/2016/5/11/chartex" xmlns:cx6="http://schemas.microsoft.com/office/drawing/2016/5/12/chartex" xmlns:cx7="http://schemas.microsoft.com/office/drawing/2016/5/13/chartex" xmlns:cx8="http://schemas.microsoft.com/office/drawing/2016/5/14/chartex" xmlns:mc="http://schemas.openxmlformats.org/markup-compatibility/2006" xmlns:aink="http://schemas.microsoft.com/office/drawing/2016/ink" xmlns:am3d="http://schemas.microsoft.com/office/drawing/2017/model3d" xmlns:o="urn:schemas-microsoft-com:office:office" xmlns:oel="http://schemas.microsoft.com/office/2019/extlst" xmlns:r="http://schemas.openxmlformats.org/officeDocument/2006/relationships" xmlns:m="http://schemas.openxmlformats.org/officeDocument/2006/math" xmlns:v="urn:schemas-microsoft-com:vml" xmlns:wp14="http://schemas.microsoft.com/office/word/2010/wordprocessingDrawing" xmlns:wp="http://schemas.openxmlformats.org/drawingml/2006/wordprocessingDrawing" xmlns:w10="urn:schemas-microsoft-com:office:word" xmlns:w="http://schemas.openxmlformats.org/wordprocessingml/2006/main" xmlns:w14="http://schemas.microsoft.com/office/word/2010/wordml" xmlns:w15="http://schemas.microsoft.com/office/word/2012/wordml" xmlns:w16cex="http://schemas.microsoft.com/office/word/2018/wordml/cex" xmlns:w16cid="http://schemas.microsoft.com/office/word/2016/wordml/cid" xmlns:w16="http://schemas.microsoft.com/office/word/2018/wordml" xmlns:w16du="http://schemas.microsoft.com/office/word/2023/wordml/word16du" xmlns:w16sdtdh="http://schemas.microsoft.com/office/word/2020/wordml/sdtdatahash" xmlns:w16se="http://schemas.microsoft.com/office/word/2015/wordml/symex" xmlns:wpg="http://schemas.microsoft.com/office/word/2010/wordprocessingGroup" xmlns:wpi="http://schemas.microsoft.com/office/word/2010/wordprocessingInk" xmlns:wne="http://schemas.microsoft.com/office/word/2006/wordml" xmlns:wps="http://schemas.microsoft.com/office/word/2010/wordprocessingShape" mc:Ignorable="w14 w15 w16se w16cid w16 w16cex w16sdtdh wp14">
+  <w:endnote w:type="separator" w:id="-1">
+    <w:p>
+      <w:pPr>
+        <w:spacing w:after="0" w:line="240" w:lineRule="auto"/>
+      </w:pPr>
+      <w:r>
+        <w:separator/>
+      </w:r>
+    </w:p>
+  </w:endnote>
+  <w:endnote w:type="continuationSeparator" w:id="0">
+    <w:p>
+      <w:pPr>
+        <w:spacing w:after="0" w:line="240" w:lineRule="auto"/>
+      </w:pPr>
+      <w:r>
+        <w:continuationSeparator/>
+      </w:r>
+    </w:p>
+  </w:endnote>
+</w:endnotes>
+</file>
+
+<file path=word/footer1.xml><?xml version="1.0" encoding="utf-8"?>
+<w:ftr xmlns:wpc="http://schemas.microsoft.com/office/word/2010/wordprocessingCanvas" xmlns:cx="http://schemas.microsoft.com/office/drawing/2014/chartex" xmlns:cx1="http://schemas.microsoft.com/office/drawing/2015/9/8/chartex" xmlns:cx2="http://schemas.microsoft.com/office/drawing/2015/10/21/chartex" xmlns:cx3="http://schemas.microsoft.com/office/drawing/2016/5/9/chartex" xmlns:cx4="http://schemas.microsoft.com/office/drawing/2016/5/10/chartex" xmlns:cx5="http://schemas.microsoft.com/office/drawing/2016/5/11/chartex" xmlns:cx6="http://schemas.microsoft.com/office/drawing/2016/5/12/chartex" xmlns:cx7="http://schemas.microsoft.com/office/drawing/2016/5/13/chartex" xmlns:cx8="http://schemas.microsoft.com/office/drawing/2016/5/14/chartex" xmlns:mc="http://schemas.openxmlformats.org/markup-compatibility/2006" xmlns:aink="http://schemas.microsoft.com/office/drawing/2016/ink" xmlns:am3d="http://schemas.microsoft.com/office/drawing/2017/model3d" xmlns:o="urn:schemas-microsoft-com:office:office" xmlns:oel="http://schemas.microsoft.com/office/2019/extlst" xmlns:r="http://schemas.openxmlformats.org/officeDocument/2006/relationships" xmlns:m="http://schemas.openxmlformats.org/officeDocument/2006/math" xmlns:v="urn:schemas-microsoft-com:vml" xmlns:wp14="http://schemas.microsoft.com/office/word/2010/wordprocessingDrawing" xmlns:wp="http://schemas.openxmlformats.org/drawingml/2006/wordprocessingDrawing" xmlns:w10="urn:schemas-microsoft-com:office:word" xmlns:w="http://schemas.openxmlformats.org/wordprocessingml/2006/main" xmlns:w14="http://schemas.microsoft.com/office/word/2010/wordml" xmlns:w15="http://schemas.microsoft.com/office/word/2012/wordml" xmlns:w16cex="http://schemas.microsoft.com/office/word/2018/wordml/cex" xmlns:w16cid="http://schemas.microsoft.com/office/word/2016/wordml/cid" xmlns:w16="http://schemas.microsoft.com/office/word/2018/wordml" xmlns:w16du="http://schemas.microsoft.com/office/word/2023/wordml/word16du" xmlns:w16sdtdh="http://schemas.microsoft.com/office/word/2020/wordml/sdtdatahash" xmlns:w16se="http://schemas.microsoft.com/office/word/2015/wordml/symex" xmlns:wpg="http://schemas.microsoft.com/office/word/2010/wordprocessingGroup" xmlns:wpi="http://schemas.microsoft.com/office/word/2010/wordprocessingInk" xmlns:wne="http://schemas.microsoft.com/office/word/2006/wordml" xmlns:wps="http://schemas.microsoft.com/office/word/2010/wordprocessingShape" mc:Ignorable="w14 w15 w16se w16cid w16 w16cex w16sdtdh wp14">
+  <w:sdt>
+    <w:sdtPr>
+      <w:id w:val="-899668347"/>
+      <w:docPartObj>
+        <w:docPartGallery w:val="Page Numbers (Bottom of Page)"/>
+        <w:docPartUnique/>
+      </w:docPartObj>
+    </w:sdtPr>
+    <w:sdtEndPr>
+      <w:rPr>
+        <w:noProof/>
+      </w:rPr>
+    </w:sdtEndPr>
+    <w:sdtContent>
+      <w:p>
+        <w:pPr>
+          <w:pStyle w:val="Footer"/>
+          <w:jc w:val="center"/>
+        </w:pPr>
+        <w:r>
+          <w:fldChar w:fldCharType="begin"/>
+        </w:r>
+        <w:r>
+          <w:instrText xml:space="preserve"> PAGE   \* MERGEFORMAT </w:instrText>
+        </w:r>
+        <w:r>
+          <w:fldChar w:fldCharType="separate"/>
+        </w:r>
+        <w:r>
+          <w:rPr>
+            <w:noProof/>
+          </w:rPr>
+          <w:t>2</w:t>
+        </w:r>
+        <w:r>
+          <w:rPr>
+            <w:noProof/>
+          </w:rPr>
+          <w:fldChar w:fldCharType="end"/>
+        </w:r>
+      </w:p>
+    </w:sdtContent>
+  </w:sdt>
+  <w:p>
+    <w:pPr>
+      <w:pStyle w:val="Footer"/>
+    </w:pPr>
+  </w:p>
+</w:ftr>
+</file>
+
+<file path=word/footnotes.xml><?xml version="1.0" encoding="utf-8"?>
+<w:footnotes xmlns:wpc="http://schemas.microsoft.com/office/word/2010/wordprocessingCanvas" xmlns:cx="http://schemas.microsoft.com/office/drawing/2014/chartex" xmlns:cx1="http://schemas.microsoft.com/office/drawing/2015/9/8/chartex" xmlns:cx2="http://schemas.microsoft.com/office/drawing/2015/10/21/chartex" xmlns:cx3="http://schemas.microsoft.com/office/drawing/2016/5/9/chartex" xmlns:cx4="http://schemas.microsoft.com/office/drawing/2016/5/10/chartex" xmlns:cx5="http://schemas.microsoft.com/office/drawing/2016/5/11/chartex" xmlns:cx6="http://schemas.microsoft.com/office/drawing/2016/5/12/chartex" xmlns:cx7="http://schemas.microsoft.com/office/drawing/2016/5/13/chartex" xmlns:cx8="http://schemas.microsoft.com/office/drawing/2016/5/14/chartex" xmlns:mc="http://schemas.openxmlformats.org/markup-compatibility/2006" xmlns:aink="http://schemas.microsoft.com/office/drawing/2016/ink" xmlns:am3d="http://schemas.microsoft.com/office/drawing/2017/model3d" xmlns:o="urn:schemas-microsoft-com:office:office" xmlns:oel="http://schemas.microsoft.com/office/2019/extlst" xmlns:r="http://schemas.openxmlformats.org/officeDocument/2006/relationships" xmlns:m="http://schemas.openxmlformats.org/officeDocument/2006/math" xmlns:v="urn:schemas-microsoft-com:vml" xmlns:wp14="http://schemas.microsoft.com/office/word/2010/wordprocessingDrawing" xmlns:wp="http://schemas.openxmlformats.org/drawingml/2006/wordprocessingDrawing" xmlns:w10="urn:schemas-microsoft-com:office:word" xmlns:w="http://schemas.openxmlformats.org/wordprocessingml/2006/main" xmlns:w14="http://schemas.microsoft.com/office/word/2010/wordml" xmlns:w15="http://schemas.microsoft.com/office/word/2012/wordml" xmlns:w16cex="http://schemas.microsoft.com/office/word/2018/wordml/cex" xmlns:w16cid="http://schemas.microsoft.com/office/word/2016/wordml/cid" xmlns:w16="http://schemas.microsoft.com/office/word/2018/wordml" xmlns:w16du="http://schemas.microsoft.com/office/word/2023/wordml/word16du" xmlns:w16sdtdh="http://schemas.microsoft.com/office/word/2020/wordml/sdtdatahash" xmlns:w16se="http://schemas.microsoft.com/office/word/2015/wordml/symex" xmlns:wpg="http://schemas.microsoft.com/office/word/2010/wordprocessingGroup" xmlns:wpi="http://schemas.microsoft.com/office/word/2010/wordprocessingInk" xmlns:wne="http://schemas.microsoft.com/office/word/2006/wordml" xmlns:wps="http://schemas.microsoft.com/office/word/2010/wordprocessingShape" mc:Ignorable="w14 w15 w16se w16cid w16 w16cex w16sdtdh wp14">
+  <w:footnote w:type="separator" w:id="-1">
+    <w:p>
+      <w:pPr>
+        <w:spacing w:after="0" w:line="240" w:lineRule="auto"/>
+      </w:pPr>
+      <w:r>
+        <w:separator/>
+      </w:r>
+    </w:p>
+  </w:footnote>
+  <w:footnote w:type="continuationSeparator" w:id="0">
+    <w:p>
+      <w:pPr>
+        <w:spacing w:after="0" w:line="240" w:lineRule="auto"/>
+      </w:pPr>
+      <w:r>
+        <w:continuationSeparator/>
+      </w:r>
+    </w:p>
+  </w:footnote>
+</w:footnotes>
 </file>
 
 <file path=word/numbering.xml><?xml version="1.0" encoding="utf-8"?>
@@ -6325,7 +5959,6 @@
   <w:style w:type="character" w:default="1" w:styleId="DefaultParagraphFont">
     <w:name w:val="Default Paragraph Font"/>
     <w:uiPriority w:val="1"/>
-    <w:semiHidden/>
     <w:unhideWhenUsed/>
   </w:style>
   <w:style w:type="table" w:default="1" w:styleId="TableNormal">
@@ -6406,6 +6039,60 @@
       <w:ind w:left="720"/>
       <w:contextualSpacing/>
     </w:pPr>
+  </w:style>
+  <w:style w:type="paragraph" w:styleId="Header">
+    <w:name w:val="header"/>
+    <w:basedOn w:val="Normal"/>
+    <w:link w:val="HeaderChar"/>
+    <w:uiPriority w:val="99"/>
+    <w:unhideWhenUsed/>
+    <w:rsid w:val="00D93CC5"/>
+    <w:pPr>
+      <w:tabs>
+        <w:tab w:val="center" w:pos="4153"/>
+        <w:tab w:val="right" w:pos="8306"/>
+      </w:tabs>
+      <w:spacing w:after="0" w:line="240" w:lineRule="auto"/>
+    </w:pPr>
+  </w:style>
+  <w:style w:type="character" w:customStyle="1" w:styleId="HeaderChar">
+    <w:name w:val="Header Char"/>
+    <w:basedOn w:val="DefaultParagraphFont"/>
+    <w:link w:val="Header"/>
+    <w:uiPriority w:val="99"/>
+    <w:rsid w:val="00D93CC5"/>
+    <w:rPr>
+      <w:kern w:val="0"/>
+      <w:lang w:val="el-GR"/>
+      <w14:ligatures w14:val="none"/>
+    </w:rPr>
+  </w:style>
+  <w:style w:type="paragraph" w:styleId="Footer">
+    <w:name w:val="footer"/>
+    <w:basedOn w:val="Normal"/>
+    <w:link w:val="FooterChar"/>
+    <w:uiPriority w:val="99"/>
+    <w:unhideWhenUsed/>
+    <w:rsid w:val="00D93CC5"/>
+    <w:pPr>
+      <w:tabs>
+        <w:tab w:val="center" w:pos="4153"/>
+        <w:tab w:val="right" w:pos="8306"/>
+      </w:tabs>
+      <w:spacing w:after="0" w:line="240" w:lineRule="auto"/>
+    </w:pPr>
+  </w:style>
+  <w:style w:type="character" w:customStyle="1" w:styleId="FooterChar">
+    <w:name w:val="Footer Char"/>
+    <w:basedOn w:val="DefaultParagraphFont"/>
+    <w:link w:val="Footer"/>
+    <w:uiPriority w:val="99"/>
+    <w:rsid w:val="00D93CC5"/>
+    <w:rPr>
+      <w:kern w:val="0"/>
+      <w:lang w:val="el-GR"/>
+      <w14:ligatures w14:val="none"/>
+    </w:rPr>
   </w:style>
 </w:styles>
 </file>

</xml_diff>